<commit_message>
Docs, comments and testing added
</commit_message>
<xml_diff>
--- a/documentos/InstallationManual.docx
+++ b/documentos/InstallationManual.docx
@@ -1,6 +1,6 @@
 
 <file path=word/document.xml><?xml version="1.0" encoding="utf-8"?>
-<w:document xmlns:wpc="http://schemas.microsoft.com/office/word/2010/wordprocessingCanvas" xmlns:cx="http://schemas.microsoft.com/office/drawing/2014/chartex" xmlns:cx1="http://schemas.microsoft.com/office/drawing/2015/9/8/chartex" xmlns:cx2="http://schemas.microsoft.com/office/drawing/2015/10/21/chartex" xmlns:cx3="http://schemas.microsoft.com/office/drawing/2016/5/9/chartex" xmlns:cx4="http://schemas.microsoft.com/office/drawing/2016/5/10/chartex" xmlns:cx5="http://schemas.microsoft.com/office/drawing/2016/5/11/chartex" xmlns:cx6="http://schemas.microsoft.com/office/drawing/2016/5/12/chartex" xmlns:cx7="http://schemas.microsoft.com/office/drawing/2016/5/13/chartex" xmlns:cx8="http://schemas.microsoft.com/office/drawing/2016/5/14/chartex" xmlns:mc="http://schemas.openxmlformats.org/markup-compatibility/2006" xmlns:aink="http://schemas.microsoft.com/office/drawing/2016/ink" xmlns:am3d="http://schemas.microsoft.com/office/drawing/2017/model3d" xmlns:o="urn:schemas-microsoft-com:office:office" xmlns:r="http://schemas.openxmlformats.org/officeDocument/2006/relationships" xmlns:m="http://schemas.openxmlformats.org/officeDocument/2006/math" xmlns:v="urn:schemas-microsoft-com:vml" xmlns:wp14="http://schemas.microsoft.com/office/word/2010/wordprocessingDrawing" xmlns:wp="http://schemas.openxmlformats.org/drawingml/2006/wordprocessingDrawing" xmlns:w10="urn:schemas-microsoft-com:office:word" xmlns:w="http://schemas.openxmlformats.org/wordprocessingml/2006/main" xmlns:w14="http://schemas.microsoft.com/office/word/2010/wordml" xmlns:w15="http://schemas.microsoft.com/office/word/2012/wordml" xmlns:w16cex="http://schemas.microsoft.com/office/word/2018/wordml/cex" xmlns:w16cid="http://schemas.microsoft.com/office/word/2016/wordml/cid" xmlns:w16="http://schemas.microsoft.com/office/word/2018/wordml" xmlns:w16se="http://schemas.microsoft.com/office/word/2015/wordml/symex" xmlns:wpg="http://schemas.microsoft.com/office/word/2010/wordprocessingGroup" xmlns:wpi="http://schemas.microsoft.com/office/word/2010/wordprocessingInk" xmlns:wne="http://schemas.microsoft.com/office/word/2006/wordml" xmlns:wps="http://schemas.microsoft.com/office/word/2010/wordprocessingShape" mc:Ignorable="w14 w15 w16se w16cid w16 w16cex wp14">
+<w:document xmlns:wpc="http://schemas.microsoft.com/office/word/2010/wordprocessingCanvas" xmlns:cx="http://schemas.microsoft.com/office/drawing/2014/chartex" xmlns:cx1="http://schemas.microsoft.com/office/drawing/2015/9/8/chartex" xmlns:cx2="http://schemas.microsoft.com/office/drawing/2015/10/21/chartex" xmlns:cx3="http://schemas.microsoft.com/office/drawing/2016/5/9/chartex" xmlns:cx4="http://schemas.microsoft.com/office/drawing/2016/5/10/chartex" xmlns:cx5="http://schemas.microsoft.com/office/drawing/2016/5/11/chartex" xmlns:cx6="http://schemas.microsoft.com/office/drawing/2016/5/12/chartex" xmlns:cx7="http://schemas.microsoft.com/office/drawing/2016/5/13/chartex" xmlns:cx8="http://schemas.microsoft.com/office/drawing/2016/5/14/chartex" xmlns:mc="http://schemas.openxmlformats.org/markup-compatibility/2006" xmlns:aink="http://schemas.microsoft.com/office/drawing/2016/ink" xmlns:am3d="http://schemas.microsoft.com/office/drawing/2017/model3d" xmlns:o="urn:schemas-microsoft-com:office:office" xmlns:r="http://schemas.openxmlformats.org/officeDocument/2006/relationships" xmlns:m="http://schemas.openxmlformats.org/officeDocument/2006/math" xmlns:v="urn:schemas-microsoft-com:vml" xmlns:wp14="http://schemas.microsoft.com/office/word/2010/wordprocessingDrawing" xmlns:wp="http://schemas.openxmlformats.org/drawingml/2006/wordprocessingDrawing" xmlns:w10="urn:schemas-microsoft-com:office:word" xmlns:w="http://schemas.openxmlformats.org/wordprocessingml/2006/main" xmlns:w14="http://schemas.microsoft.com/office/word/2010/wordml" xmlns:w15="http://schemas.microsoft.com/office/word/2012/wordml" xmlns:w16cex="http://schemas.microsoft.com/office/word/2018/wordml/cex" xmlns:w16cid="http://schemas.microsoft.com/office/word/2016/wordml/cid" xmlns:w16="http://schemas.microsoft.com/office/word/2018/wordml" xmlns:w16sdtdh="http://schemas.microsoft.com/office/word/2020/wordml/sdtdatahash" xmlns:w16se="http://schemas.microsoft.com/office/word/2015/wordml/symex" xmlns:wpg="http://schemas.microsoft.com/office/word/2010/wordprocessingGroup" xmlns:wpi="http://schemas.microsoft.com/office/word/2010/wordprocessingInk" xmlns:wne="http://schemas.microsoft.com/office/word/2006/wordml" xmlns:wps="http://schemas.microsoft.com/office/word/2010/wordprocessingShape" mc:Ignorable="w14 w15 w16se w16cid w16 w16cex w16sdtdh wp14">
   <w:body>
     <w:p>
       <w:pPr>
@@ -125,7 +125,6 @@
           <w:rFonts w:ascii="Arial" w:hAnsi="Arial" w:cs="Arial"/>
           <w:sz w:val="28"/>
           <w:szCs w:val="28"/>
-          <w:lang w:val="en-US"/>
         </w:rPr>
       </w:pPr>
       <w:r>
@@ -133,7 +132,6 @@
           <w:rFonts w:ascii="Arial" w:hAnsi="Arial" w:cs="Arial"/>
           <w:sz w:val="28"/>
           <w:szCs w:val="28"/>
-          <w:lang w:val="en-US"/>
         </w:rPr>
         <w:t>Sergio Patricio Fautsch Badin– A01421602</w:t>
       </w:r>
@@ -147,7 +145,6 @@
           <w:bCs/>
           <w:sz w:val="36"/>
           <w:szCs w:val="36"/>
-          <w:lang w:val="en-US"/>
         </w:rPr>
       </w:pPr>
     </w:p>
@@ -160,7 +157,6 @@
           <w:bCs/>
           <w:sz w:val="36"/>
           <w:szCs w:val="36"/>
-          <w:lang w:val="en-US"/>
         </w:rPr>
       </w:pPr>
     </w:p>
@@ -173,7 +169,6 @@
           <w:bCs/>
           <w:sz w:val="36"/>
           <w:szCs w:val="36"/>
-          <w:lang w:val="en-US"/>
         </w:rPr>
       </w:pPr>
     </w:p>
@@ -186,9 +181,9 @@
           <w:bCs/>
           <w:sz w:val="36"/>
           <w:szCs w:val="36"/>
-          <w:lang w:val="en-US"/>
-        </w:rPr>
-      </w:pPr>
+        </w:rPr>
+      </w:pPr>
+      <w:proofErr w:type="spellStart"/>
       <w:r>
         <w:rPr>
           <w:rFonts w:ascii="Arial" w:hAnsi="Arial" w:cs="Arial"/>
@@ -196,23 +191,20 @@
           <w:bCs/>
           <w:sz w:val="36"/>
           <w:szCs w:val="36"/>
-          <w:lang w:val="en-US"/>
-        </w:rPr>
-        <w:t>Installation manual</w:t>
-      </w:r>
-    </w:p>
-    <w:p>
-      <w:pPr>
-        <w:jc w:val="center"/>
+        </w:rPr>
+        <w:t>Installation</w:t>
+      </w:r>
+      <w:proofErr w:type="spellEnd"/>
+      <w:r>
         <w:rPr>
           <w:rFonts w:ascii="Arial" w:hAnsi="Arial" w:cs="Arial"/>
           <w:b/>
           <w:bCs/>
           <w:sz w:val="36"/>
           <w:szCs w:val="36"/>
-          <w:lang w:val="en-US"/>
-        </w:rPr>
-      </w:pPr>
+        </w:rPr>
+        <w:t xml:space="preserve"> manual</w:t>
+      </w:r>
     </w:p>
     <w:p>
       <w:pPr>
@@ -223,7 +215,18 @@
           <w:bCs/>
           <w:sz w:val="36"/>
           <w:szCs w:val="36"/>
-          <w:lang w:val="en-US"/>
+        </w:rPr>
+      </w:pPr>
+    </w:p>
+    <w:p>
+      <w:pPr>
+        <w:jc w:val="center"/>
+        <w:rPr>
+          <w:rFonts w:ascii="Arial" w:hAnsi="Arial" w:cs="Arial"/>
+          <w:b/>
+          <w:bCs/>
+          <w:sz w:val="36"/>
+          <w:szCs w:val="36"/>
         </w:rPr>
       </w:pPr>
     </w:p>
@@ -235,7 +238,6 @@
           <w:rFonts w:ascii="Arial" w:hAnsi="Arial" w:cs="Arial"/>
           <w:sz w:val="28"/>
           <w:szCs w:val="28"/>
-          <w:lang w:val="en-US"/>
         </w:rPr>
       </w:pPr>
     </w:p>
@@ -247,7 +249,6 @@
           <w:rFonts w:ascii="Arial" w:hAnsi="Arial" w:cs="Arial"/>
           <w:sz w:val="28"/>
           <w:szCs w:val="28"/>
-          <w:lang w:val="en-US"/>
         </w:rPr>
       </w:pPr>
     </w:p>
@@ -259,28 +260,33 @@
           <w:rFonts w:ascii="Arial" w:hAnsi="Arial" w:cs="Arial"/>
           <w:sz w:val="28"/>
           <w:szCs w:val="28"/>
-          <w:lang w:val="en-US"/>
-        </w:rPr>
-      </w:pPr>
-      <w:proofErr w:type="spellStart"/>
+        </w:rPr>
+      </w:pPr>
       <w:r>
         <w:rPr>
           <w:rFonts w:ascii="Arial" w:hAnsi="Arial" w:cs="Arial"/>
           <w:sz w:val="28"/>
           <w:szCs w:val="28"/>
-          <w:lang w:val="en-US"/>
-        </w:rPr>
-        <w:t>Febrero</w:t>
-      </w:r>
-      <w:proofErr w:type="spellEnd"/>
+        </w:rPr>
+        <w:t xml:space="preserve">Febrero - </w:t>
+      </w:r>
+      <w:proofErr w:type="gramStart"/>
       <w:r>
         <w:rPr>
           <w:rFonts w:ascii="Arial" w:hAnsi="Arial" w:cs="Arial"/>
           <w:sz w:val="28"/>
           <w:szCs w:val="28"/>
-          <w:lang w:val="en-US"/>
-        </w:rPr>
-        <w:t xml:space="preserve"> - Junio 2021</w:t>
+        </w:rPr>
+        <w:t>Junio</w:t>
+      </w:r>
+      <w:proofErr w:type="gramEnd"/>
+      <w:r>
+        <w:rPr>
+          <w:rFonts w:ascii="Arial" w:hAnsi="Arial" w:cs="Arial"/>
+          <w:sz w:val="28"/>
+          <w:szCs w:val="28"/>
+        </w:rPr>
+        <w:t xml:space="preserve"> 2021</w:t>
       </w:r>
     </w:p>
     <w:p>
@@ -292,7 +298,6 @@
           <w:bCs/>
           <w:sz w:val="36"/>
           <w:szCs w:val="36"/>
-          <w:lang w:val="en-US"/>
         </w:rPr>
       </w:pPr>
     </w:p>
@@ -305,7 +310,6 @@
           <w:bCs/>
           <w:sz w:val="36"/>
           <w:szCs w:val="36"/>
-          <w:lang w:val="en-US"/>
         </w:rPr>
       </w:pPr>
     </w:p>
@@ -318,7 +322,6 @@
           <w:bCs/>
           <w:sz w:val="28"/>
           <w:szCs w:val="28"/>
-          <w:lang w:val="en-US"/>
         </w:rPr>
       </w:pPr>
     </w:p>
@@ -505,6 +508,20 @@
           <w:t>https://github.com/PatoFb/cotizadortunalitec.git</w:t>
         </w:r>
       </w:hyperlink>
+      <w:r>
+        <w:rPr>
+          <w:rStyle w:val="Hyperlink"/>
+          <w:rFonts w:ascii="Arial" w:hAnsi="Arial" w:cs="Arial"/>
+          <w:b/>
+          <w:bCs/>
+          <w:color w:val="auto"/>
+          <w:sz w:val="24"/>
+          <w:szCs w:val="24"/>
+          <w:u w:val="none"/>
+          <w:lang w:val="en-US"/>
+        </w:rPr>
+        <w:t xml:space="preserve"> (everything is in the develop branch)</w:t>
+      </w:r>
     </w:p>
     <w:p>
       <w:pPr>
@@ -929,6 +946,146 @@
           <w:lang w:val="en-US"/>
         </w:rPr>
         <w:t>.</w:t>
+      </w:r>
+    </w:p>
+    <w:p>
+      <w:pPr>
+        <w:pStyle w:val="ListParagraph"/>
+        <w:numPr>
+          <w:ilvl w:val="0"/>
+          <w:numId w:val="1"/>
+        </w:numPr>
+        <w:rPr>
+          <w:rFonts w:ascii="Arial" w:hAnsi="Arial" w:cs="Arial"/>
+          <w:sz w:val="24"/>
+          <w:szCs w:val="24"/>
+          <w:lang w:val="en-US"/>
+        </w:rPr>
+      </w:pPr>
+      <w:r>
+        <w:rPr>
+          <w:rFonts w:ascii="Arial" w:hAnsi="Arial" w:cs="Arial"/>
+          <w:sz w:val="24"/>
+          <w:szCs w:val="24"/>
+          <w:lang w:val="en-US"/>
+        </w:rPr>
+        <w:t xml:space="preserve">The automated testing was made in java with selenium. </w:t>
+      </w:r>
+    </w:p>
+    <w:p>
+      <w:pPr>
+        <w:pStyle w:val="ListParagraph"/>
+        <w:numPr>
+          <w:ilvl w:val="0"/>
+          <w:numId w:val="1"/>
+        </w:numPr>
+        <w:rPr>
+          <w:rFonts w:ascii="Arial" w:hAnsi="Arial" w:cs="Arial"/>
+          <w:sz w:val="24"/>
+          <w:szCs w:val="24"/>
+          <w:lang w:val="en-US"/>
+        </w:rPr>
+      </w:pPr>
+      <w:r>
+        <w:rPr>
+          <w:rFonts w:ascii="Arial" w:hAnsi="Arial" w:cs="Arial"/>
+          <w:sz w:val="24"/>
+          <w:szCs w:val="24"/>
+          <w:lang w:val="en-US"/>
+        </w:rPr>
+        <w:t>Install eclipse IDE.</w:t>
+      </w:r>
+    </w:p>
+    <w:p>
+      <w:pPr>
+        <w:pStyle w:val="ListParagraph"/>
+        <w:numPr>
+          <w:ilvl w:val="0"/>
+          <w:numId w:val="1"/>
+        </w:numPr>
+        <w:rPr>
+          <w:rFonts w:ascii="Arial" w:hAnsi="Arial" w:cs="Arial"/>
+          <w:sz w:val="24"/>
+          <w:szCs w:val="24"/>
+          <w:lang w:val="en-US"/>
+        </w:rPr>
+      </w:pPr>
+      <w:r>
+        <w:rPr>
+          <w:rFonts w:ascii="Arial" w:hAnsi="Arial" w:cs="Arial"/>
+          <w:sz w:val="24"/>
+          <w:szCs w:val="24"/>
+          <w:lang w:val="en-US"/>
+        </w:rPr>
+        <w:t>The chrome driver and the selenium jar are inside the folder.</w:t>
+      </w:r>
+    </w:p>
+    <w:p>
+      <w:pPr>
+        <w:pStyle w:val="ListParagraph"/>
+        <w:numPr>
+          <w:ilvl w:val="0"/>
+          <w:numId w:val="1"/>
+        </w:numPr>
+        <w:rPr>
+          <w:rFonts w:ascii="Arial" w:hAnsi="Arial" w:cs="Arial"/>
+          <w:sz w:val="24"/>
+          <w:szCs w:val="24"/>
+          <w:lang w:val="en-US"/>
+        </w:rPr>
+      </w:pPr>
+      <w:r>
+        <w:rPr>
+          <w:rFonts w:ascii="Arial" w:hAnsi="Arial" w:cs="Arial"/>
+          <w:sz w:val="24"/>
+          <w:szCs w:val="24"/>
+          <w:lang w:val="en-US"/>
+        </w:rPr>
+        <w:t xml:space="preserve">Open the </w:t>
+      </w:r>
+      <w:proofErr w:type="spellStart"/>
+      <w:r>
+        <w:rPr>
+          <w:rFonts w:ascii="Arial" w:hAnsi="Arial" w:cs="Arial"/>
+          <w:sz w:val="24"/>
+          <w:szCs w:val="24"/>
+          <w:lang w:val="en-US"/>
+        </w:rPr>
+        <w:t>CotizadorTesting</w:t>
+      </w:r>
+      <w:proofErr w:type="spellEnd"/>
+      <w:r>
+        <w:rPr>
+          <w:rFonts w:ascii="Arial" w:hAnsi="Arial" w:cs="Arial"/>
+          <w:sz w:val="24"/>
+          <w:szCs w:val="24"/>
+          <w:lang w:val="en-US"/>
+        </w:rPr>
+        <w:t xml:space="preserve"> folder in Eclipse and run the project. It will do a complete testing from the user register until deleting an order.</w:t>
+      </w:r>
+    </w:p>
+    <w:p>
+      <w:pPr>
+        <w:pStyle w:val="ListParagraph"/>
+        <w:numPr>
+          <w:ilvl w:val="0"/>
+          <w:numId w:val="1"/>
+        </w:numPr>
+        <w:rPr>
+          <w:rFonts w:ascii="Arial" w:hAnsi="Arial" w:cs="Arial"/>
+          <w:sz w:val="24"/>
+          <w:szCs w:val="24"/>
+          <w:lang w:val="en-US"/>
+        </w:rPr>
+      </w:pPr>
+      <w:r>
+        <w:rPr>
+          <w:rFonts w:ascii="Arial" w:hAnsi="Arial" w:cs="Arial"/>
+          <w:sz w:val="24"/>
+          <w:szCs w:val="24"/>
+          <w:lang w:val="en-US"/>
+        </w:rPr>
+        <w:t>Note: if you want to run the test multiple times, be sure to delete the user (I did not add this to be automatic) or it will break in the register.</w:t>
       </w:r>
     </w:p>
     <w:p>
@@ -1235,6 +1392,16 @@
       <w:pPr>
         <w:rPr>
           <w:rFonts w:ascii="Arial" w:hAnsi="Arial" w:cs="Arial"/>
+          <w:sz w:val="24"/>
+          <w:szCs w:val="24"/>
+          <w:lang w:val="en-US"/>
+        </w:rPr>
+      </w:pPr>
+    </w:p>
+    <w:p>
+      <w:pPr>
+        <w:rPr>
+          <w:rFonts w:ascii="Arial" w:hAnsi="Arial" w:cs="Arial"/>
           <w:b/>
           <w:bCs/>
           <w:sz w:val="24"/>
@@ -1376,7 +1543,7 @@
 </file>
 
 <file path=word/endnotes.xml><?xml version="1.0" encoding="utf-8"?>
-<w:endnotes xmlns:wpc="http://schemas.microsoft.com/office/word/2010/wordprocessingCanvas" xmlns:cx="http://schemas.microsoft.com/office/drawing/2014/chartex" xmlns:cx1="http://schemas.microsoft.com/office/drawing/2015/9/8/chartex" xmlns:cx2="http://schemas.microsoft.com/office/drawing/2015/10/21/chartex" xmlns:cx3="http://schemas.microsoft.com/office/drawing/2016/5/9/chartex" xmlns:cx4="http://schemas.microsoft.com/office/drawing/2016/5/10/chartex" xmlns:cx5="http://schemas.microsoft.com/office/drawing/2016/5/11/chartex" xmlns:cx6="http://schemas.microsoft.com/office/drawing/2016/5/12/chartex" xmlns:cx7="http://schemas.microsoft.com/office/drawing/2016/5/13/chartex" xmlns:cx8="http://schemas.microsoft.com/office/drawing/2016/5/14/chartex" xmlns:mc="http://schemas.openxmlformats.org/markup-compatibility/2006" xmlns:aink="http://schemas.microsoft.com/office/drawing/2016/ink" xmlns:am3d="http://schemas.microsoft.com/office/drawing/2017/model3d" xmlns:o="urn:schemas-microsoft-com:office:office" xmlns:r="http://schemas.openxmlformats.org/officeDocument/2006/relationships" xmlns:m="http://schemas.openxmlformats.org/officeDocument/2006/math" xmlns:v="urn:schemas-microsoft-com:vml" xmlns:wp14="http://schemas.microsoft.com/office/word/2010/wordprocessingDrawing" xmlns:wp="http://schemas.openxmlformats.org/drawingml/2006/wordprocessingDrawing" xmlns:w10="urn:schemas-microsoft-com:office:word" xmlns:w="http://schemas.openxmlformats.org/wordprocessingml/2006/main" xmlns:w14="http://schemas.microsoft.com/office/word/2010/wordml" xmlns:w15="http://schemas.microsoft.com/office/word/2012/wordml" xmlns:w16cex="http://schemas.microsoft.com/office/word/2018/wordml/cex" xmlns:w16cid="http://schemas.microsoft.com/office/word/2016/wordml/cid" xmlns:w16="http://schemas.microsoft.com/office/word/2018/wordml" xmlns:w16se="http://schemas.microsoft.com/office/word/2015/wordml/symex" xmlns:wpg="http://schemas.microsoft.com/office/word/2010/wordprocessingGroup" xmlns:wpi="http://schemas.microsoft.com/office/word/2010/wordprocessingInk" xmlns:wne="http://schemas.microsoft.com/office/word/2006/wordml" xmlns:wps="http://schemas.microsoft.com/office/word/2010/wordprocessingShape" mc:Ignorable="w14 w15 w16se w16cid w16 w16cex wp14">
+<w:endnotes xmlns:wpc="http://schemas.microsoft.com/office/word/2010/wordprocessingCanvas" xmlns:cx="http://schemas.microsoft.com/office/drawing/2014/chartex" xmlns:cx1="http://schemas.microsoft.com/office/drawing/2015/9/8/chartex" xmlns:cx2="http://schemas.microsoft.com/office/drawing/2015/10/21/chartex" xmlns:cx3="http://schemas.microsoft.com/office/drawing/2016/5/9/chartex" xmlns:cx4="http://schemas.microsoft.com/office/drawing/2016/5/10/chartex" xmlns:cx5="http://schemas.microsoft.com/office/drawing/2016/5/11/chartex" xmlns:cx6="http://schemas.microsoft.com/office/drawing/2016/5/12/chartex" xmlns:cx7="http://schemas.microsoft.com/office/drawing/2016/5/13/chartex" xmlns:cx8="http://schemas.microsoft.com/office/drawing/2016/5/14/chartex" xmlns:mc="http://schemas.openxmlformats.org/markup-compatibility/2006" xmlns:aink="http://schemas.microsoft.com/office/drawing/2016/ink" xmlns:am3d="http://schemas.microsoft.com/office/drawing/2017/model3d" xmlns:o="urn:schemas-microsoft-com:office:office" xmlns:r="http://schemas.openxmlformats.org/officeDocument/2006/relationships" xmlns:m="http://schemas.openxmlformats.org/officeDocument/2006/math" xmlns:v="urn:schemas-microsoft-com:vml" xmlns:wp14="http://schemas.microsoft.com/office/word/2010/wordprocessingDrawing" xmlns:wp="http://schemas.openxmlformats.org/drawingml/2006/wordprocessingDrawing" xmlns:w10="urn:schemas-microsoft-com:office:word" xmlns:w="http://schemas.openxmlformats.org/wordprocessingml/2006/main" xmlns:w14="http://schemas.microsoft.com/office/word/2010/wordml" xmlns:w15="http://schemas.microsoft.com/office/word/2012/wordml" xmlns:w16cex="http://schemas.microsoft.com/office/word/2018/wordml/cex" xmlns:w16cid="http://schemas.microsoft.com/office/word/2016/wordml/cid" xmlns:w16="http://schemas.microsoft.com/office/word/2018/wordml" xmlns:w16sdtdh="http://schemas.microsoft.com/office/word/2020/wordml/sdtdatahash" xmlns:w16se="http://schemas.microsoft.com/office/word/2015/wordml/symex" xmlns:wpg="http://schemas.microsoft.com/office/word/2010/wordprocessingGroup" xmlns:wpi="http://schemas.microsoft.com/office/word/2010/wordprocessingInk" xmlns:wne="http://schemas.microsoft.com/office/word/2006/wordml" xmlns:wps="http://schemas.microsoft.com/office/word/2010/wordprocessingShape" mc:Ignorable="w14 w15 w16se w16cid w16 w16cex w16sdtdh wp14">
   <w:endnote w:type="separator" w:id="-1">
     <w:p>
       <w:pPr>
@@ -1401,7 +1568,7 @@
 </file>
 
 <file path=word/footer1.xml><?xml version="1.0" encoding="utf-8"?>
-<w:ftr xmlns:wpc="http://schemas.microsoft.com/office/word/2010/wordprocessingCanvas" xmlns:cx="http://schemas.microsoft.com/office/drawing/2014/chartex" xmlns:cx1="http://schemas.microsoft.com/office/drawing/2015/9/8/chartex" xmlns:cx2="http://schemas.microsoft.com/office/drawing/2015/10/21/chartex" xmlns:cx3="http://schemas.microsoft.com/office/drawing/2016/5/9/chartex" xmlns:cx4="http://schemas.microsoft.com/office/drawing/2016/5/10/chartex" xmlns:cx5="http://schemas.microsoft.com/office/drawing/2016/5/11/chartex" xmlns:cx6="http://schemas.microsoft.com/office/drawing/2016/5/12/chartex" xmlns:cx7="http://schemas.microsoft.com/office/drawing/2016/5/13/chartex" xmlns:cx8="http://schemas.microsoft.com/office/drawing/2016/5/14/chartex" xmlns:mc="http://schemas.openxmlformats.org/markup-compatibility/2006" xmlns:aink="http://schemas.microsoft.com/office/drawing/2016/ink" xmlns:am3d="http://schemas.microsoft.com/office/drawing/2017/model3d" xmlns:o="urn:schemas-microsoft-com:office:office" xmlns:r="http://schemas.openxmlformats.org/officeDocument/2006/relationships" xmlns:m="http://schemas.openxmlformats.org/officeDocument/2006/math" xmlns:v="urn:schemas-microsoft-com:vml" xmlns:wp14="http://schemas.microsoft.com/office/word/2010/wordprocessingDrawing" xmlns:wp="http://schemas.openxmlformats.org/drawingml/2006/wordprocessingDrawing" xmlns:w10="urn:schemas-microsoft-com:office:word" xmlns:w="http://schemas.openxmlformats.org/wordprocessingml/2006/main" xmlns:w14="http://schemas.microsoft.com/office/word/2010/wordml" xmlns:w15="http://schemas.microsoft.com/office/word/2012/wordml" xmlns:w16cex="http://schemas.microsoft.com/office/word/2018/wordml/cex" xmlns:w16cid="http://schemas.microsoft.com/office/word/2016/wordml/cid" xmlns:w16="http://schemas.microsoft.com/office/word/2018/wordml" xmlns:w16se="http://schemas.microsoft.com/office/word/2015/wordml/symex" xmlns:wpg="http://schemas.microsoft.com/office/word/2010/wordprocessingGroup" xmlns:wpi="http://schemas.microsoft.com/office/word/2010/wordprocessingInk" xmlns:wne="http://schemas.microsoft.com/office/word/2006/wordml" xmlns:wps="http://schemas.microsoft.com/office/word/2010/wordprocessingShape" mc:Ignorable="w14 w15 w16se w16cid w16 w16cex wp14">
+<w:ftr xmlns:wpc="http://schemas.microsoft.com/office/word/2010/wordprocessingCanvas" xmlns:cx="http://schemas.microsoft.com/office/drawing/2014/chartex" xmlns:cx1="http://schemas.microsoft.com/office/drawing/2015/9/8/chartex" xmlns:cx2="http://schemas.microsoft.com/office/drawing/2015/10/21/chartex" xmlns:cx3="http://schemas.microsoft.com/office/drawing/2016/5/9/chartex" xmlns:cx4="http://schemas.microsoft.com/office/drawing/2016/5/10/chartex" xmlns:cx5="http://schemas.microsoft.com/office/drawing/2016/5/11/chartex" xmlns:cx6="http://schemas.microsoft.com/office/drawing/2016/5/12/chartex" xmlns:cx7="http://schemas.microsoft.com/office/drawing/2016/5/13/chartex" xmlns:cx8="http://schemas.microsoft.com/office/drawing/2016/5/14/chartex" xmlns:mc="http://schemas.openxmlformats.org/markup-compatibility/2006" xmlns:aink="http://schemas.microsoft.com/office/drawing/2016/ink" xmlns:am3d="http://schemas.microsoft.com/office/drawing/2017/model3d" xmlns:o="urn:schemas-microsoft-com:office:office" xmlns:r="http://schemas.openxmlformats.org/officeDocument/2006/relationships" xmlns:m="http://schemas.openxmlformats.org/officeDocument/2006/math" xmlns:v="urn:schemas-microsoft-com:vml" xmlns:wp14="http://schemas.microsoft.com/office/word/2010/wordprocessingDrawing" xmlns:wp="http://schemas.openxmlformats.org/drawingml/2006/wordprocessingDrawing" xmlns:w10="urn:schemas-microsoft-com:office:word" xmlns:w="http://schemas.openxmlformats.org/wordprocessingml/2006/main" xmlns:w14="http://schemas.microsoft.com/office/word/2010/wordml" xmlns:w15="http://schemas.microsoft.com/office/word/2012/wordml" xmlns:w16cex="http://schemas.microsoft.com/office/word/2018/wordml/cex" xmlns:w16cid="http://schemas.microsoft.com/office/word/2016/wordml/cid" xmlns:w16="http://schemas.microsoft.com/office/word/2018/wordml" xmlns:w16sdtdh="http://schemas.microsoft.com/office/word/2020/wordml/sdtdatahash" xmlns:w16se="http://schemas.microsoft.com/office/word/2015/wordml/symex" xmlns:wpg="http://schemas.microsoft.com/office/word/2010/wordprocessingGroup" xmlns:wpi="http://schemas.microsoft.com/office/word/2010/wordprocessingInk" xmlns:wne="http://schemas.microsoft.com/office/word/2006/wordml" xmlns:wps="http://schemas.microsoft.com/office/word/2010/wordprocessingShape" mc:Ignorable="w14 w15 w16se w16cid w16 w16cex w16sdtdh wp14">
   <w:sdt>
     <w:sdtPr>
       <w:id w:val="150720788"/>
@@ -1454,7 +1621,7 @@
 </file>
 
 <file path=word/footnotes.xml><?xml version="1.0" encoding="utf-8"?>
-<w:footnotes xmlns:wpc="http://schemas.microsoft.com/office/word/2010/wordprocessingCanvas" xmlns:cx="http://schemas.microsoft.com/office/drawing/2014/chartex" xmlns:cx1="http://schemas.microsoft.com/office/drawing/2015/9/8/chartex" xmlns:cx2="http://schemas.microsoft.com/office/drawing/2015/10/21/chartex" xmlns:cx3="http://schemas.microsoft.com/office/drawing/2016/5/9/chartex" xmlns:cx4="http://schemas.microsoft.com/office/drawing/2016/5/10/chartex" xmlns:cx5="http://schemas.microsoft.com/office/drawing/2016/5/11/chartex" xmlns:cx6="http://schemas.microsoft.com/office/drawing/2016/5/12/chartex" xmlns:cx7="http://schemas.microsoft.com/office/drawing/2016/5/13/chartex" xmlns:cx8="http://schemas.microsoft.com/office/drawing/2016/5/14/chartex" xmlns:mc="http://schemas.openxmlformats.org/markup-compatibility/2006" xmlns:aink="http://schemas.microsoft.com/office/drawing/2016/ink" xmlns:am3d="http://schemas.microsoft.com/office/drawing/2017/model3d" xmlns:o="urn:schemas-microsoft-com:office:office" xmlns:r="http://schemas.openxmlformats.org/officeDocument/2006/relationships" xmlns:m="http://schemas.openxmlformats.org/officeDocument/2006/math" xmlns:v="urn:schemas-microsoft-com:vml" xmlns:wp14="http://schemas.microsoft.com/office/word/2010/wordprocessingDrawing" xmlns:wp="http://schemas.openxmlformats.org/drawingml/2006/wordprocessingDrawing" xmlns:w10="urn:schemas-microsoft-com:office:word" xmlns:w="http://schemas.openxmlformats.org/wordprocessingml/2006/main" xmlns:w14="http://schemas.microsoft.com/office/word/2010/wordml" xmlns:w15="http://schemas.microsoft.com/office/word/2012/wordml" xmlns:w16cex="http://schemas.microsoft.com/office/word/2018/wordml/cex" xmlns:w16cid="http://schemas.microsoft.com/office/word/2016/wordml/cid" xmlns:w16="http://schemas.microsoft.com/office/word/2018/wordml" xmlns:w16se="http://schemas.microsoft.com/office/word/2015/wordml/symex" xmlns:wpg="http://schemas.microsoft.com/office/word/2010/wordprocessingGroup" xmlns:wpi="http://schemas.microsoft.com/office/word/2010/wordprocessingInk" xmlns:wne="http://schemas.microsoft.com/office/word/2006/wordml" xmlns:wps="http://schemas.microsoft.com/office/word/2010/wordprocessingShape" mc:Ignorable="w14 w15 w16se w16cid w16 w16cex wp14">
+<w:footnotes xmlns:wpc="http://schemas.microsoft.com/office/word/2010/wordprocessingCanvas" xmlns:cx="http://schemas.microsoft.com/office/drawing/2014/chartex" xmlns:cx1="http://schemas.microsoft.com/office/drawing/2015/9/8/chartex" xmlns:cx2="http://schemas.microsoft.com/office/drawing/2015/10/21/chartex" xmlns:cx3="http://schemas.microsoft.com/office/drawing/2016/5/9/chartex" xmlns:cx4="http://schemas.microsoft.com/office/drawing/2016/5/10/chartex" xmlns:cx5="http://schemas.microsoft.com/office/drawing/2016/5/11/chartex" xmlns:cx6="http://schemas.microsoft.com/office/drawing/2016/5/12/chartex" xmlns:cx7="http://schemas.microsoft.com/office/drawing/2016/5/13/chartex" xmlns:cx8="http://schemas.microsoft.com/office/drawing/2016/5/14/chartex" xmlns:mc="http://schemas.openxmlformats.org/markup-compatibility/2006" xmlns:aink="http://schemas.microsoft.com/office/drawing/2016/ink" xmlns:am3d="http://schemas.microsoft.com/office/drawing/2017/model3d" xmlns:o="urn:schemas-microsoft-com:office:office" xmlns:r="http://schemas.openxmlformats.org/officeDocument/2006/relationships" xmlns:m="http://schemas.openxmlformats.org/officeDocument/2006/math" xmlns:v="urn:schemas-microsoft-com:vml" xmlns:wp14="http://schemas.microsoft.com/office/word/2010/wordprocessingDrawing" xmlns:wp="http://schemas.openxmlformats.org/drawingml/2006/wordprocessingDrawing" xmlns:w10="urn:schemas-microsoft-com:office:word" xmlns:w="http://schemas.openxmlformats.org/wordprocessingml/2006/main" xmlns:w14="http://schemas.microsoft.com/office/word/2010/wordml" xmlns:w15="http://schemas.microsoft.com/office/word/2012/wordml" xmlns:w16cex="http://schemas.microsoft.com/office/word/2018/wordml/cex" xmlns:w16cid="http://schemas.microsoft.com/office/word/2016/wordml/cid" xmlns:w16="http://schemas.microsoft.com/office/word/2018/wordml" xmlns:w16sdtdh="http://schemas.microsoft.com/office/word/2020/wordml/sdtdatahash" xmlns:w16se="http://schemas.microsoft.com/office/word/2015/wordml/symex" xmlns:wpg="http://schemas.microsoft.com/office/word/2010/wordprocessingGroup" xmlns:wpi="http://schemas.microsoft.com/office/word/2010/wordprocessingInk" xmlns:wne="http://schemas.microsoft.com/office/word/2006/wordml" xmlns:wps="http://schemas.microsoft.com/office/word/2010/wordprocessingShape" mc:Ignorable="w14 w15 w16se w16cid w16 w16cex w16sdtdh wp14">
   <w:footnote w:type="separator" w:id="-1">
     <w:p>
       <w:pPr>
@@ -1479,7 +1646,7 @@
 </file>
 
 <file path=word/numbering.xml><?xml version="1.0" encoding="utf-8"?>
-<w:numbering xmlns:wpc="http://schemas.microsoft.com/office/word/2010/wordprocessingCanvas" xmlns:cx="http://schemas.microsoft.com/office/drawing/2014/chartex" xmlns:cx1="http://schemas.microsoft.com/office/drawing/2015/9/8/chartex" xmlns:cx2="http://schemas.microsoft.com/office/drawing/2015/10/21/chartex" xmlns:cx3="http://schemas.microsoft.com/office/drawing/2016/5/9/chartex" xmlns:cx4="http://schemas.microsoft.com/office/drawing/2016/5/10/chartex" xmlns:cx5="http://schemas.microsoft.com/office/drawing/2016/5/11/chartex" xmlns:cx6="http://schemas.microsoft.com/office/drawing/2016/5/12/chartex" xmlns:cx7="http://schemas.microsoft.com/office/drawing/2016/5/13/chartex" xmlns:cx8="http://schemas.microsoft.com/office/drawing/2016/5/14/chartex" xmlns:mc="http://schemas.openxmlformats.org/markup-compatibility/2006" xmlns:aink="http://schemas.microsoft.com/office/drawing/2016/ink" xmlns:am3d="http://schemas.microsoft.com/office/drawing/2017/model3d" xmlns:o="urn:schemas-microsoft-com:office:office" xmlns:r="http://schemas.openxmlformats.org/officeDocument/2006/relationships" xmlns:m="http://schemas.openxmlformats.org/officeDocument/2006/math" xmlns:v="urn:schemas-microsoft-com:vml" xmlns:wp14="http://schemas.microsoft.com/office/word/2010/wordprocessingDrawing" xmlns:wp="http://schemas.openxmlformats.org/drawingml/2006/wordprocessingDrawing" xmlns:w10="urn:schemas-microsoft-com:office:word" xmlns:w="http://schemas.openxmlformats.org/wordprocessingml/2006/main" xmlns:w14="http://schemas.microsoft.com/office/word/2010/wordml" xmlns:w15="http://schemas.microsoft.com/office/word/2012/wordml" xmlns:w16cex="http://schemas.microsoft.com/office/word/2018/wordml/cex" xmlns:w16cid="http://schemas.microsoft.com/office/word/2016/wordml/cid" xmlns:w16="http://schemas.microsoft.com/office/word/2018/wordml" xmlns:w16se="http://schemas.microsoft.com/office/word/2015/wordml/symex" xmlns:wpg="http://schemas.microsoft.com/office/word/2010/wordprocessingGroup" xmlns:wpi="http://schemas.microsoft.com/office/word/2010/wordprocessingInk" xmlns:wne="http://schemas.microsoft.com/office/word/2006/wordml" xmlns:wps="http://schemas.microsoft.com/office/word/2010/wordprocessingShape" mc:Ignorable="w14 w15 w16se w16cid w16 w16cex wp14">
+<w:numbering xmlns:wpc="http://schemas.microsoft.com/office/word/2010/wordprocessingCanvas" xmlns:cx="http://schemas.microsoft.com/office/drawing/2014/chartex" xmlns:cx1="http://schemas.microsoft.com/office/drawing/2015/9/8/chartex" xmlns:cx2="http://schemas.microsoft.com/office/drawing/2015/10/21/chartex" xmlns:cx3="http://schemas.microsoft.com/office/drawing/2016/5/9/chartex" xmlns:cx4="http://schemas.microsoft.com/office/drawing/2016/5/10/chartex" xmlns:cx5="http://schemas.microsoft.com/office/drawing/2016/5/11/chartex" xmlns:cx6="http://schemas.microsoft.com/office/drawing/2016/5/12/chartex" xmlns:cx7="http://schemas.microsoft.com/office/drawing/2016/5/13/chartex" xmlns:cx8="http://schemas.microsoft.com/office/drawing/2016/5/14/chartex" xmlns:mc="http://schemas.openxmlformats.org/markup-compatibility/2006" xmlns:aink="http://schemas.microsoft.com/office/drawing/2016/ink" xmlns:am3d="http://schemas.microsoft.com/office/drawing/2017/model3d" xmlns:o="urn:schemas-microsoft-com:office:office" xmlns:r="http://schemas.openxmlformats.org/officeDocument/2006/relationships" xmlns:m="http://schemas.openxmlformats.org/officeDocument/2006/math" xmlns:v="urn:schemas-microsoft-com:vml" xmlns:wp14="http://schemas.microsoft.com/office/word/2010/wordprocessingDrawing" xmlns:wp="http://schemas.openxmlformats.org/drawingml/2006/wordprocessingDrawing" xmlns:w10="urn:schemas-microsoft-com:office:word" xmlns:w="http://schemas.openxmlformats.org/wordprocessingml/2006/main" xmlns:w14="http://schemas.microsoft.com/office/word/2010/wordml" xmlns:w15="http://schemas.microsoft.com/office/word/2012/wordml" xmlns:w16cex="http://schemas.microsoft.com/office/word/2018/wordml/cex" xmlns:w16cid="http://schemas.microsoft.com/office/word/2016/wordml/cid" xmlns:w16="http://schemas.microsoft.com/office/word/2018/wordml" xmlns:w16sdtdh="http://schemas.microsoft.com/office/word/2020/wordml/sdtdatahash" xmlns:w16se="http://schemas.microsoft.com/office/word/2015/wordml/symex" xmlns:wpg="http://schemas.microsoft.com/office/word/2010/wordprocessingGroup" xmlns:wpi="http://schemas.microsoft.com/office/word/2010/wordprocessingInk" xmlns:wne="http://schemas.microsoft.com/office/word/2006/wordml" xmlns:wps="http://schemas.microsoft.com/office/word/2010/wordprocessingShape" mc:Ignorable="w14 w15 w16se w16cid w16 w16cex w16sdtdh wp14">
   <w:abstractNum w:abstractNumId="0" w15:restartNumberingAfterBreak="0">
     <w:nsid w:val="4FF52455"/>
     <w:multiLevelType w:val="hybridMultilevel"/>
@@ -1716,7 +1883,7 @@
 </file>
 
 <file path=word/styles.xml><?xml version="1.0" encoding="utf-8"?>
-<w:styles xmlns:mc="http://schemas.openxmlformats.org/markup-compatibility/2006" xmlns:r="http://schemas.openxmlformats.org/officeDocument/2006/relationships" xmlns:w="http://schemas.openxmlformats.org/wordprocessingml/2006/main" xmlns:w14="http://schemas.microsoft.com/office/word/2010/wordml" xmlns:w15="http://schemas.microsoft.com/office/word/2012/wordml" xmlns:w16cex="http://schemas.microsoft.com/office/word/2018/wordml/cex" xmlns:w16cid="http://schemas.microsoft.com/office/word/2016/wordml/cid" xmlns:w16="http://schemas.microsoft.com/office/word/2018/wordml" xmlns:w16se="http://schemas.microsoft.com/office/word/2015/wordml/symex" mc:Ignorable="w14 w15 w16se w16cid w16 w16cex">
+<w:styles xmlns:mc="http://schemas.openxmlformats.org/markup-compatibility/2006" xmlns:r="http://schemas.openxmlformats.org/officeDocument/2006/relationships" xmlns:w="http://schemas.openxmlformats.org/wordprocessingml/2006/main" xmlns:w14="http://schemas.microsoft.com/office/word/2010/wordml" xmlns:w15="http://schemas.microsoft.com/office/word/2012/wordml" xmlns:w16cex="http://schemas.microsoft.com/office/word/2018/wordml/cex" xmlns:w16cid="http://schemas.microsoft.com/office/word/2016/wordml/cid" xmlns:w16="http://schemas.microsoft.com/office/word/2018/wordml" xmlns:w16sdtdh="http://schemas.microsoft.com/office/word/2020/wordml/sdtdatahash" xmlns:w16se="http://schemas.microsoft.com/office/word/2015/wordml/symex" mc:Ignorable="w14 w15 w16se w16cid w16 w16cex w16sdtdh">
   <w:docDefaults>
     <w:rPrDefault>
       <w:rPr>

</xml_diff>